<commit_message>
updated the procurement module in invoices for processing as at 11/03/2014
</commit_message>
<xml_diff>
--- a/src/main/resources/procurementpdf/quote.docx
+++ b/src/main/resources/procurementpdf/quote.docx
@@ -379,7 +379,7 @@
           <w:b/>
           <w:lang w:eastAsia="en-ZA"/>
         </w:rPr>
-        <w:t xml:space="preserve">Closing </w:t>
+        <w:t>Closing Date</w:t>
       </w:r>
       <w:r>
         <w:rPr>
@@ -387,14 +387,6 @@
           <w:b/>
           <w:lang w:eastAsia="en-ZA"/>
         </w:rPr>
-        <w:t>Date</w:t>
-      </w:r>
-      <w:r>
-        <w:rPr>
-          <w:rFonts w:ascii="Arial" w:eastAsia="Times New Roman" w:hAnsi="Arial" w:cs="Arial"/>
-          <w:b/>
-          <w:lang w:eastAsia="en-ZA"/>
-        </w:rPr>
         <w:t>:</w:t>
       </w:r>
       <w:r>
@@ -435,18 +427,7 @@
           <w:noProof/>
           <w:lang w:eastAsia="en-ZA"/>
         </w:rPr>
-        <w:t>«$quote.Clo</w:t>
-      </w:r>
-      <w:bookmarkStart w:id="0" w:name="_GoBack"/>
-      <w:bookmarkEnd w:id="0"/>
-      <w:r>
-        <w:rPr>
-          <w:rFonts w:ascii="Arial" w:eastAsia="Times New Roman" w:hAnsi="Arial" w:cs="Arial"/>
-          <w:bCs/>
-          <w:noProof/>
-          <w:lang w:eastAsia="en-ZA"/>
-        </w:rPr>
-        <w:t>singDate»</w:t>
+        <w:t>«$quote.ClosingDate»</w:t>
       </w:r>
       <w:r>
         <w:rPr>
@@ -1120,7 +1101,12 @@
       </w:r>
     </w:p>
     <w:sectPr>
-      <w:footerReference w:type="default" r:id="rId7"/>
+      <w:headerReference w:type="even" r:id="rId7"/>
+      <w:headerReference w:type="default" r:id="rId8"/>
+      <w:footerReference w:type="even" r:id="rId9"/>
+      <w:footerReference w:type="default" r:id="rId10"/>
+      <w:headerReference w:type="first" r:id="rId11"/>
+      <w:footerReference w:type="first" r:id="rId12"/>
       <w:pgSz w:w="11906" w:h="16838"/>
       <w:pgMar w:top="1440" w:right="926" w:bottom="1440" w:left="1170" w:header="708" w:footer="708" w:gutter="0"/>
       <w:cols w:space="708"/>
@@ -1156,6 +1142,16 @@
 </file>
 
 <file path=word/footer1.xml><?xml version="1.0" encoding="utf-8"?>
+<w:ftr xmlns:wpc="http://schemas.microsoft.com/office/word/2010/wordprocessingCanvas" xmlns:mc="http://schemas.openxmlformats.org/markup-compatibility/2006" xmlns:o="urn:schemas-microsoft-com:office:office" xmlns:r="http://schemas.openxmlformats.org/officeDocument/2006/relationships" xmlns:m="http://schemas.openxmlformats.org/officeDocument/2006/math" xmlns:v="urn:schemas-microsoft-com:vml" xmlns:wp14="http://schemas.microsoft.com/office/word/2010/wordprocessingDrawing" xmlns:wp="http://schemas.openxmlformats.org/drawingml/2006/wordprocessingDrawing" xmlns:w10="urn:schemas-microsoft-com:office:word" xmlns:w="http://schemas.openxmlformats.org/wordprocessingml/2006/main" xmlns:w14="http://schemas.microsoft.com/office/word/2010/wordml" xmlns:w15="http://schemas.microsoft.com/office/word/2012/wordml" xmlns:wpg="http://schemas.microsoft.com/office/word/2010/wordprocessingGroup" xmlns:wpi="http://schemas.microsoft.com/office/word/2010/wordprocessingInk" xmlns:wne="http://schemas.microsoft.com/office/word/2006/wordml" xmlns:wps="http://schemas.microsoft.com/office/word/2010/wordprocessingShape" mc:Ignorable="w14 w15 wp14">
+  <w:p>
+    <w:pPr>
+      <w:pStyle w:val="Footer"/>
+    </w:pPr>
+  </w:p>
+</w:ftr>
+</file>
+
+<file path=word/footer2.xml><?xml version="1.0" encoding="utf-8"?>
 <w:ftr xmlns:wpc="http://schemas.microsoft.com/office/word/2010/wordprocessingCanvas" xmlns:mc="http://schemas.openxmlformats.org/markup-compatibility/2006" xmlns:o="urn:schemas-microsoft-com:office:office" xmlns:r="http://schemas.openxmlformats.org/officeDocument/2006/relationships" xmlns:m="http://schemas.openxmlformats.org/officeDocument/2006/math" xmlns:v="urn:schemas-microsoft-com:vml" xmlns:wp14="http://schemas.microsoft.com/office/word/2010/wordprocessingDrawing" xmlns:wp="http://schemas.openxmlformats.org/drawingml/2006/wordprocessingDrawing" xmlns:w10="urn:schemas-microsoft-com:office:word" xmlns:w="http://schemas.openxmlformats.org/wordprocessingml/2006/main" xmlns:w14="http://schemas.microsoft.com/office/word/2010/wordml" xmlns:w15="http://schemas.microsoft.com/office/word/2012/wordml" xmlns:wpg="http://schemas.microsoft.com/office/word/2010/wordprocessingGroup" xmlns:wpi="http://schemas.microsoft.com/office/word/2010/wordprocessingInk" xmlns:wne="http://schemas.microsoft.com/office/word/2006/wordml" xmlns:wps="http://schemas.microsoft.com/office/word/2010/wordprocessingShape" mc:Ignorable="w14 w15 wp14">
   <w:p>
     <w:pPr>
@@ -1242,6 +1238,7 @@
       <w:rPr>
         <w:b/>
         <w:bCs/>
+        <w:color w:val="2E74B5" w:themeColor="accent1" w:themeShade="BF"/>
       </w:rPr>
     </w:pPr>
     <w:r>
@@ -1273,9 +1270,17 @@
       <w:rPr>
         <w:b/>
         <w:bCs/>
-        <w:color w:val="0070C0"/>
+        <w:color w:val="2E74B5" w:themeColor="accent1" w:themeShade="BF"/>
       </w:rPr>
-      <w:t xml:space="preserve">www.mshengutoilethire.co.za </w:t>
+      <w:t>www.mshengutoilethire.co.za</w:t>
+    </w:r>
+    <w:r>
+      <w:rPr>
+        <w:b/>
+        <w:bCs/>
+        <w:color w:val="FFFFFF" w:themeColor="background1"/>
+      </w:rPr>
+      <w:t>/rfq</w:t>
     </w:r>
   </w:p>
   <w:p>
@@ -1285,6 +1290,18 @@
         <w:b/>
         <w:bCs/>
       </w:rPr>
+    </w:pPr>
+    <w:bookmarkStart w:id="0" w:name="_GoBack"/>
+    <w:bookmarkEnd w:id="0"/>
+  </w:p>
+</w:ftr>
+</file>
+
+<file path=word/footer3.xml><?xml version="1.0" encoding="utf-8"?>
+<w:ftr xmlns:wpc="http://schemas.microsoft.com/office/word/2010/wordprocessingCanvas" xmlns:mc="http://schemas.openxmlformats.org/markup-compatibility/2006" xmlns:o="urn:schemas-microsoft-com:office:office" xmlns:r="http://schemas.openxmlformats.org/officeDocument/2006/relationships" xmlns:m="http://schemas.openxmlformats.org/officeDocument/2006/math" xmlns:v="urn:schemas-microsoft-com:vml" xmlns:wp14="http://schemas.microsoft.com/office/word/2010/wordprocessingDrawing" xmlns:wp="http://schemas.openxmlformats.org/drawingml/2006/wordprocessingDrawing" xmlns:w10="urn:schemas-microsoft-com:office:word" xmlns:w="http://schemas.openxmlformats.org/wordprocessingml/2006/main" xmlns:w14="http://schemas.microsoft.com/office/word/2010/wordml" xmlns:w15="http://schemas.microsoft.com/office/word/2012/wordml" xmlns:wpg="http://schemas.microsoft.com/office/word/2010/wordprocessingGroup" xmlns:wpi="http://schemas.microsoft.com/office/word/2010/wordprocessingInk" xmlns:wne="http://schemas.microsoft.com/office/word/2006/wordml" xmlns:wps="http://schemas.microsoft.com/office/word/2010/wordprocessingShape" mc:Ignorable="w14 w15 wp14">
+  <w:p>
+    <w:pPr>
+      <w:pStyle w:val="Footer"/>
     </w:pPr>
   </w:p>
 </w:ftr>
@@ -1313,6 +1330,36 @@
     </w:p>
   </w:footnote>
 </w:footnotes>
+</file>
+
+<file path=word/header1.xml><?xml version="1.0" encoding="utf-8"?>
+<w:hdr xmlns:wpc="http://schemas.microsoft.com/office/word/2010/wordprocessingCanvas" xmlns:mc="http://schemas.openxmlformats.org/markup-compatibility/2006" xmlns:o="urn:schemas-microsoft-com:office:office" xmlns:r="http://schemas.openxmlformats.org/officeDocument/2006/relationships" xmlns:m="http://schemas.openxmlformats.org/officeDocument/2006/math" xmlns:v="urn:schemas-microsoft-com:vml" xmlns:wp14="http://schemas.microsoft.com/office/word/2010/wordprocessingDrawing" xmlns:wp="http://schemas.openxmlformats.org/drawingml/2006/wordprocessingDrawing" xmlns:w10="urn:schemas-microsoft-com:office:word" xmlns:w="http://schemas.openxmlformats.org/wordprocessingml/2006/main" xmlns:w14="http://schemas.microsoft.com/office/word/2010/wordml" xmlns:w15="http://schemas.microsoft.com/office/word/2012/wordml" xmlns:wpg="http://schemas.microsoft.com/office/word/2010/wordprocessingGroup" xmlns:wpi="http://schemas.microsoft.com/office/word/2010/wordprocessingInk" xmlns:wne="http://schemas.microsoft.com/office/word/2006/wordml" xmlns:wps="http://schemas.microsoft.com/office/word/2010/wordprocessingShape" mc:Ignorable="w14 w15 wp14">
+  <w:p>
+    <w:pPr>
+      <w:pStyle w:val="Header"/>
+    </w:pPr>
+  </w:p>
+</w:hdr>
+</file>
+
+<file path=word/header2.xml><?xml version="1.0" encoding="utf-8"?>
+<w:hdr xmlns:wpc="http://schemas.microsoft.com/office/word/2010/wordprocessingCanvas" xmlns:mc="http://schemas.openxmlformats.org/markup-compatibility/2006" xmlns:o="urn:schemas-microsoft-com:office:office" xmlns:r="http://schemas.openxmlformats.org/officeDocument/2006/relationships" xmlns:m="http://schemas.openxmlformats.org/officeDocument/2006/math" xmlns:v="urn:schemas-microsoft-com:vml" xmlns:wp14="http://schemas.microsoft.com/office/word/2010/wordprocessingDrawing" xmlns:wp="http://schemas.openxmlformats.org/drawingml/2006/wordprocessingDrawing" xmlns:w10="urn:schemas-microsoft-com:office:word" xmlns:w="http://schemas.openxmlformats.org/wordprocessingml/2006/main" xmlns:w14="http://schemas.microsoft.com/office/word/2010/wordml" xmlns:w15="http://schemas.microsoft.com/office/word/2012/wordml" xmlns:wpg="http://schemas.microsoft.com/office/word/2010/wordprocessingGroup" xmlns:wpi="http://schemas.microsoft.com/office/word/2010/wordprocessingInk" xmlns:wne="http://schemas.microsoft.com/office/word/2006/wordml" xmlns:wps="http://schemas.microsoft.com/office/word/2010/wordprocessingShape" mc:Ignorable="w14 w15 wp14">
+  <w:p>
+    <w:pPr>
+      <w:pStyle w:val="Header"/>
+    </w:pPr>
+  </w:p>
+</w:hdr>
+</file>
+
+<file path=word/header3.xml><?xml version="1.0" encoding="utf-8"?>
+<w:hdr xmlns:wpc="http://schemas.microsoft.com/office/word/2010/wordprocessingCanvas" xmlns:mc="http://schemas.openxmlformats.org/markup-compatibility/2006" xmlns:o="urn:schemas-microsoft-com:office:office" xmlns:r="http://schemas.openxmlformats.org/officeDocument/2006/relationships" xmlns:m="http://schemas.openxmlformats.org/officeDocument/2006/math" xmlns:v="urn:schemas-microsoft-com:vml" xmlns:wp14="http://schemas.microsoft.com/office/word/2010/wordprocessingDrawing" xmlns:wp="http://schemas.openxmlformats.org/drawingml/2006/wordprocessingDrawing" xmlns:w10="urn:schemas-microsoft-com:office:word" xmlns:w="http://schemas.openxmlformats.org/wordprocessingml/2006/main" xmlns:w14="http://schemas.microsoft.com/office/word/2010/wordml" xmlns:w15="http://schemas.microsoft.com/office/word/2012/wordml" xmlns:wpg="http://schemas.microsoft.com/office/word/2010/wordprocessingGroup" xmlns:wpi="http://schemas.microsoft.com/office/word/2010/wordprocessingInk" xmlns:wne="http://schemas.microsoft.com/office/word/2006/wordml" xmlns:wps="http://schemas.microsoft.com/office/word/2010/wordprocessingShape" mc:Ignorable="w14 w15 wp14">
+  <w:p>
+    <w:pPr>
+      <w:pStyle w:val="Header"/>
+    </w:pPr>
+  </w:p>
+</w:hdr>
 </file>
 
 <file path=word/styles.xml><?xml version="1.0" encoding="utf-8"?>
@@ -1844,6 +1891,18 @@
       <w:u w:val="single"/>
     </w:rPr>
   </w:style>
+  <w:style w:type="character" w:styleId="FollowedHyperlink">
+    <w:name w:val="FollowedHyperlink"/>
+    <w:basedOn w:val="DefaultParagraphFont"/>
+    <w:uiPriority w:val="99"/>
+    <w:semiHidden/>
+    <w:unhideWhenUsed/>
+    <w:rsid w:val="00E247E3"/>
+    <w:rPr>
+      <w:color w:val="954F72" w:themeColor="followedHyperlink"/>
+      <w:u w:val="single"/>
+    </w:rPr>
+  </w:style>
 </w:styles>
 </file>
 
@@ -2113,7 +2172,7 @@
 </file>
 
 <file path=customXml/itemProps1.xml><?xml version="1.0" encoding="utf-8"?>
-<ds:datastoreItem xmlns:ds="http://schemas.openxmlformats.org/officeDocument/2006/customXml" ds:itemID="{AA36CFF4-009F-47C5-B4F8-162933130532}">
+<ds:datastoreItem xmlns:ds="http://schemas.openxmlformats.org/officeDocument/2006/customXml" ds:itemID="{463E7804-7555-474C-9D7A-314103BFCF17}">
   <ds:schemaRefs>
     <ds:schemaRef ds:uri="http://schemas.openxmlformats.org/officeDocument/2006/bibliography"/>
   </ds:schemaRefs>

</xml_diff>